<commit_message>
Version UX ya con repositorio
</commit_message>
<xml_diff>
--- a/Proyecto#2.docx
+++ b/Proyecto#2.docx
@@ -1668,8 +1668,44 @@
         </w:rPr>
         <w:t>Repositorio en Git</w:t>
       </w:r>
+      <w:r>
+        <w:rPr>
+          <w:rFonts w:ascii="Arial" w:hAnsi="Arial" w:cs="Arial"/>
+          <w:sz w:val="24"/>
+          <w:szCs w:val="24"/>
+        </w:rPr>
+        <w:t>hub</w:t>
+      </w:r>
       <w:bookmarkStart w:id="0" w:name="_GoBack"/>
       <w:bookmarkEnd w:id="0"/>
+      <w:r>
+        <w:rPr>
+          <w:rFonts w:ascii="Arial" w:hAnsi="Arial" w:cs="Arial"/>
+          <w:sz w:val="24"/>
+          <w:szCs w:val="24"/>
+        </w:rPr>
+        <w:t xml:space="preserve"> donde se tiene guardado el archivo UX</w:t>
+      </w:r>
+    </w:p>
+    <w:p>
+      <w:pPr>
+        <w:tabs>
+          <w:tab w:val="left" w:pos="7499"/>
+        </w:tabs>
+        <w:rPr>
+          <w:rFonts w:ascii="Arial" w:hAnsi="Arial" w:cs="Arial"/>
+          <w:sz w:val="24"/>
+          <w:szCs w:val="24"/>
+        </w:rPr>
+      </w:pPr>
+      <w:r>
+        <w:rPr>
+          <w:rFonts w:ascii="Arial" w:hAnsi="Arial" w:cs="Arial"/>
+          <w:sz w:val="24"/>
+          <w:szCs w:val="24"/>
+        </w:rPr>
+        <w:t>https://github.com/Handersonac/Modelo-UX</w:t>
+      </w:r>
     </w:p>
     <w:sectPr>
       <w:pgSz w:w="12240" w:h="15840"/>

</xml_diff>